<commit_message>
Adds presentation, some minor styling tweaks, spelling
</commit_message>
<xml_diff>
--- a/Report.docx
+++ b/Report.docx
@@ -679,7 +679,7 @@
     </w:p>
     <w:p>
       <w:pPr>
-        <w:pStyle w:val="a3"/>
+        <w:pStyle w:val="ListParagraph"/>
         <w:ind w:left="0" w:firstLine="709"/>
         <w:jc w:val="both"/>
         <w:rPr>
@@ -702,7 +702,7 @@
     </w:p>
     <w:p>
       <w:pPr>
-        <w:pStyle w:val="a3"/>
+        <w:pStyle w:val="ListParagraph"/>
         <w:ind w:left="0" w:firstLine="709"/>
         <w:jc w:val="both"/>
         <w:rPr>
@@ -715,7 +715,7 @@
     </w:p>
     <w:p>
       <w:pPr>
-        <w:pStyle w:val="a3"/>
+        <w:pStyle w:val="ListParagraph"/>
         <w:ind w:left="0" w:firstLine="709"/>
         <w:jc w:val="both"/>
         <w:rPr>
@@ -745,7 +745,7 @@
     </w:p>
     <w:p>
       <w:pPr>
-        <w:pStyle w:val="a3"/>
+        <w:pStyle w:val="ListParagraph"/>
         <w:ind w:left="0" w:firstLine="709"/>
         <w:jc w:val="both"/>
         <w:rPr>
@@ -758,7 +758,7 @@
     </w:p>
     <w:p>
       <w:pPr>
-        <w:pStyle w:val="a3"/>
+        <w:pStyle w:val="ListParagraph"/>
         <w:ind w:left="0" w:firstLine="709"/>
         <w:jc w:val="both"/>
         <w:rPr>
@@ -784,7 +784,7 @@
     </w:p>
     <w:p>
       <w:pPr>
-        <w:pStyle w:val="a3"/>
+        <w:pStyle w:val="ListParagraph"/>
         <w:ind w:left="0" w:firstLine="709"/>
         <w:jc w:val="both"/>
         <w:rPr>
@@ -799,7 +799,7 @@
     </w:p>
     <w:p>
       <w:pPr>
-        <w:pStyle w:val="a3"/>
+        <w:pStyle w:val="ListParagraph"/>
         <w:ind w:left="0" w:firstLine="709"/>
         <w:jc w:val="both"/>
         <w:rPr>
@@ -929,7 +929,7 @@
     </w:p>
     <w:p>
       <w:pPr>
-        <w:pStyle w:val="a3"/>
+        <w:pStyle w:val="ListParagraph"/>
         <w:ind w:left="0" w:firstLine="709"/>
         <w:jc w:val="both"/>
         <w:rPr>
@@ -942,7 +942,7 @@
     </w:p>
     <w:p>
       <w:pPr>
-        <w:pStyle w:val="a3"/>
+        <w:pStyle w:val="ListParagraph"/>
         <w:ind w:left="0" w:firstLine="709"/>
         <w:jc w:val="both"/>
         <w:rPr>
@@ -968,7 +968,7 @@
     </w:p>
     <w:p>
       <w:pPr>
-        <w:pStyle w:val="a3"/>
+        <w:pStyle w:val="ListParagraph"/>
         <w:ind w:left="0" w:firstLine="709"/>
         <w:jc w:val="both"/>
         <w:rPr>
@@ -983,7 +983,7 @@
     </w:p>
     <w:p>
       <w:pPr>
-        <w:pStyle w:val="a3"/>
+        <w:pStyle w:val="ListParagraph"/>
         <w:ind w:left="0" w:firstLine="709"/>
         <w:jc w:val="both"/>
         <w:rPr>
@@ -1005,7 +1005,7 @@
     </w:p>
     <w:p>
       <w:pPr>
-        <w:pStyle w:val="a3"/>
+        <w:pStyle w:val="ListParagraph"/>
         <w:ind w:left="0" w:firstLine="709"/>
         <w:jc w:val="both"/>
         <w:rPr>
@@ -1018,7 +1018,7 @@
     </w:p>
     <w:p>
       <w:pPr>
-        <w:pStyle w:val="a3"/>
+        <w:pStyle w:val="ListParagraph"/>
         <w:ind w:left="0" w:firstLine="709"/>
         <w:jc w:val="both"/>
         <w:rPr>
@@ -1044,7 +1044,7 @@
     </w:p>
     <w:p>
       <w:pPr>
-        <w:pStyle w:val="a3"/>
+        <w:pStyle w:val="ListParagraph"/>
         <w:ind w:left="0" w:firstLine="709"/>
         <w:jc w:val="both"/>
         <w:rPr>
@@ -1212,7 +1212,7 @@
     </w:p>
     <w:p>
       <w:pPr>
-        <w:pStyle w:val="a3"/>
+        <w:pStyle w:val="ListParagraph"/>
         <w:ind w:left="0" w:firstLine="709"/>
         <w:jc w:val="both"/>
         <w:rPr>
@@ -1234,7 +1234,7 @@
     </w:p>
     <w:p>
       <w:pPr>
-        <w:pStyle w:val="a3"/>
+        <w:pStyle w:val="ListParagraph"/>
         <w:ind w:left="0" w:firstLine="709"/>
         <w:jc w:val="both"/>
         <w:rPr>
@@ -1283,7 +1283,7 @@
     </w:p>
     <w:p>
       <w:pPr>
-        <w:pStyle w:val="a3"/>
+        <w:pStyle w:val="ListParagraph"/>
         <w:ind w:left="0" w:firstLine="709"/>
         <w:jc w:val="both"/>
         <w:rPr>
@@ -1296,7 +1296,7 @@
     </w:p>
     <w:p>
       <w:pPr>
-        <w:pStyle w:val="a3"/>
+        <w:pStyle w:val="ListParagraph"/>
         <w:ind w:left="0" w:firstLine="709"/>
         <w:jc w:val="both"/>
         <w:rPr>
@@ -1323,7 +1323,17 @@
           <w:szCs w:val="24"/>
           <w:lang w:val="en-US"/>
         </w:rPr>
-        <w:t>get_artist_audio_features</w:t>
+        <w:t>get_artist_audio_</w:t>
+      </w:r>
+      <w:proofErr w:type="gramStart"/>
+      <w:r>
+        <w:rPr>
+          <w:rFonts w:ascii="Consolas" w:eastAsia="Times New Roman" w:hAnsi="Consolas" w:cs="Times New Roman"/>
+          <w:sz w:val="24"/>
+          <w:szCs w:val="24"/>
+          <w:lang w:val="en-US"/>
+        </w:rPr>
+        <w:t>features</w:t>
       </w:r>
       <w:proofErr w:type="spellEnd"/>
       <w:r>
@@ -1333,12 +1343,22 @@
           <w:szCs w:val="24"/>
           <w:lang w:val="en-US"/>
         </w:rPr>
-        <w:t>('death grips')</w:t>
-      </w:r>
-    </w:p>
-    <w:p>
-      <w:pPr>
-        <w:pStyle w:val="a3"/>
+        <w:t>(</w:t>
+      </w:r>
+      <w:proofErr w:type="gramEnd"/>
+      <w:r>
+        <w:rPr>
+          <w:rFonts w:ascii="Consolas" w:eastAsia="Times New Roman" w:hAnsi="Consolas" w:cs="Times New Roman"/>
+          <w:sz w:val="24"/>
+          <w:szCs w:val="24"/>
+          <w:lang w:val="en-US"/>
+        </w:rPr>
+        <w:t>'death grips')</w:t>
+      </w:r>
+    </w:p>
+    <w:p>
+      <w:pPr>
+        <w:pStyle w:val="ListParagraph"/>
         <w:ind w:left="0" w:firstLine="709"/>
         <w:jc w:val="both"/>
         <w:rPr>
@@ -1351,7 +1371,7 @@
     </w:p>
     <w:p>
       <w:pPr>
-        <w:pStyle w:val="a3"/>
+        <w:pStyle w:val="ListParagraph"/>
         <w:ind w:left="0" w:firstLine="709"/>
         <w:jc w:val="both"/>
         <w:rPr>
@@ -1540,7 +1560,7 @@
     </w:p>
     <w:p>
       <w:pPr>
-        <w:pStyle w:val="a3"/>
+        <w:pStyle w:val="ListParagraph"/>
         <w:ind w:left="0" w:firstLine="709"/>
         <w:jc w:val="both"/>
         <w:rPr>
@@ -1562,7 +1582,7 @@
     </w:p>
     <w:p>
       <w:pPr>
-        <w:pStyle w:val="a3"/>
+        <w:pStyle w:val="ListParagraph"/>
         <w:ind w:left="0" w:firstLine="709"/>
         <w:jc w:val="both"/>
         <w:rPr>
@@ -1611,7 +1631,7 @@
     </w:p>
     <w:p>
       <w:pPr>
-        <w:pStyle w:val="a3"/>
+        <w:pStyle w:val="ListParagraph"/>
         <w:ind w:left="0" w:firstLine="709"/>
         <w:jc w:val="both"/>
         <w:rPr>
@@ -1639,9 +1659,20 @@
           <w:szCs w:val="24"/>
           <w:lang w:val="en-US"/>
         </w:rPr>
-        <w:t xml:space="preserve"> &lt;- function(</w:t>
+        <w:t xml:space="preserve"> &lt;- </w:t>
+      </w:r>
+      <w:proofErr w:type="gramStart"/>
+      <w:r>
+        <w:rPr>
+          <w:rFonts w:ascii="Consolas" w:eastAsia="Times New Roman" w:hAnsi="Consolas" w:cs="Times New Roman"/>
+          <w:sz w:val="24"/>
+          <w:szCs w:val="24"/>
+          <w:lang w:val="en-US"/>
+        </w:rPr>
+        <w:t>function(</w:t>
       </w:r>
       <w:proofErr w:type="spellStart"/>
+      <w:proofErr w:type="gramEnd"/>
       <w:r>
         <w:rPr>
           <w:rFonts w:ascii="Consolas" w:eastAsia="Times New Roman" w:hAnsi="Consolas" w:cs="Times New Roman"/>
@@ -1684,7 +1715,7 @@
     </w:p>
     <w:p>
       <w:pPr>
-        <w:pStyle w:val="a3"/>
+        <w:pStyle w:val="ListParagraph"/>
         <w:ind w:left="0" w:firstLine="709"/>
         <w:jc w:val="both"/>
         <w:rPr>
@@ -1746,7 +1777,7 @@
     </w:p>
     <w:p>
       <w:pPr>
-        <w:pStyle w:val="a3"/>
+        <w:pStyle w:val="ListParagraph"/>
         <w:ind w:left="0" w:firstLine="709"/>
         <w:jc w:val="both"/>
         <w:rPr>
@@ -1806,6 +1837,7 @@
         <w:t xml:space="preserve">, </w:t>
       </w:r>
       <w:proofErr w:type="spellStart"/>
+      <w:proofErr w:type="gramStart"/>
       <w:r>
         <w:rPr>
           <w:rFonts w:ascii="Consolas" w:eastAsia="Times New Roman" w:hAnsi="Consolas" w:cs="Times New Roman"/>
@@ -1823,7 +1855,17 @@
           <w:szCs w:val="24"/>
           <w:lang w:val="en-US"/>
         </w:rPr>
-        <w:t xml:space="preserve">(' ', '%20', </w:t>
+        <w:t>(</w:t>
+      </w:r>
+      <w:proofErr w:type="gramEnd"/>
+      <w:r>
+        <w:rPr>
+          <w:rFonts w:ascii="Consolas" w:eastAsia="Times New Roman" w:hAnsi="Consolas" w:cs="Times New Roman"/>
+          <w:sz w:val="24"/>
+          <w:szCs w:val="24"/>
+          <w:lang w:val="en-US"/>
+        </w:rPr>
+        <w:t xml:space="preserve">' ', '%20', </w:t>
       </w:r>
       <w:proofErr w:type="spellStart"/>
       <w:r>
@@ -1848,7 +1890,7 @@
     </w:p>
     <w:p>
       <w:pPr>
-        <w:pStyle w:val="a3"/>
+        <w:pStyle w:val="ListParagraph"/>
         <w:ind w:left="0" w:firstLine="709"/>
         <w:jc w:val="both"/>
         <w:rPr>
@@ -1910,7 +1952,7 @@
     </w:p>
     <w:p>
       <w:pPr>
-        <w:pStyle w:val="a3"/>
+        <w:pStyle w:val="ListParagraph"/>
         <w:ind w:left="0" w:firstLine="709"/>
         <w:jc w:val="both"/>
         <w:rPr>
@@ -1952,7 +1994,7 @@
     </w:p>
     <w:p>
       <w:pPr>
-        <w:pStyle w:val="a3"/>
+        <w:pStyle w:val="ListParagraph"/>
         <w:ind w:left="0" w:firstLine="709"/>
         <w:jc w:val="both"/>
         <w:rPr>
@@ -1974,7 +2016,7 @@
     </w:p>
     <w:p>
       <w:pPr>
-        <w:pStyle w:val="a3"/>
+        <w:pStyle w:val="ListParagraph"/>
         <w:ind w:left="0" w:firstLine="709"/>
         <w:jc w:val="both"/>
         <w:rPr>
@@ -1991,9 +2033,20 @@
           <w:szCs w:val="24"/>
           <w:lang w:val="en-US"/>
         </w:rPr>
-        <w:t xml:space="preserve">  res &lt;- GET(</w:t>
+        <w:t xml:space="preserve">  res &lt;- </w:t>
+      </w:r>
+      <w:proofErr w:type="gramStart"/>
+      <w:r>
+        <w:rPr>
+          <w:rFonts w:ascii="Consolas" w:eastAsia="Times New Roman" w:hAnsi="Consolas" w:cs="Times New Roman"/>
+          <w:sz w:val="24"/>
+          <w:szCs w:val="24"/>
+          <w:lang w:val="en-US"/>
+        </w:rPr>
+        <w:t>GET(</w:t>
       </w:r>
       <w:proofErr w:type="spellStart"/>
+      <w:proofErr w:type="gramEnd"/>
       <w:r>
         <w:rPr>
           <w:rFonts w:ascii="Consolas" w:eastAsia="Times New Roman" w:hAnsi="Consolas" w:cs="Times New Roman"/>
@@ -2016,7 +2069,7 @@
     </w:p>
     <w:p>
       <w:pPr>
-        <w:pStyle w:val="a3"/>
+        <w:pStyle w:val="ListParagraph"/>
         <w:ind w:left="0" w:firstLine="709"/>
         <w:jc w:val="both"/>
         <w:rPr>
@@ -2038,7 +2091,7 @@
     </w:p>
     <w:p>
       <w:pPr>
-        <w:pStyle w:val="a3"/>
+        <w:pStyle w:val="ListParagraph"/>
         <w:ind w:left="0" w:firstLine="709"/>
         <w:jc w:val="both"/>
         <w:rPr>
@@ -2075,12 +2128,32 @@
           <w:szCs w:val="24"/>
           <w:lang w:val="en-US"/>
         </w:rPr>
-        <w:t>(1:length(res), function(x) {</w:t>
-      </w:r>
-    </w:p>
-    <w:p>
-      <w:pPr>
-        <w:pStyle w:val="a3"/>
+        <w:t>(</w:t>
+      </w:r>
+      <w:proofErr w:type="gramStart"/>
+      <w:r>
+        <w:rPr>
+          <w:rFonts w:ascii="Consolas" w:eastAsia="Times New Roman" w:hAnsi="Consolas" w:cs="Times New Roman"/>
+          <w:sz w:val="24"/>
+          <w:szCs w:val="24"/>
+          <w:lang w:val="en-US"/>
+        </w:rPr>
+        <w:t>1:length</w:t>
+      </w:r>
+      <w:proofErr w:type="gramEnd"/>
+      <w:r>
+        <w:rPr>
+          <w:rFonts w:ascii="Consolas" w:eastAsia="Times New Roman" w:hAnsi="Consolas" w:cs="Times New Roman"/>
+          <w:sz w:val="24"/>
+          <w:szCs w:val="24"/>
+          <w:lang w:val="en-US"/>
+        </w:rPr>
+        <w:t>(res), function(x) {</w:t>
+      </w:r>
+    </w:p>
+    <w:p>
+      <w:pPr>
+        <w:pStyle w:val="ListParagraph"/>
         <w:ind w:left="0" w:firstLine="709"/>
         <w:jc w:val="both"/>
         <w:rPr>
@@ -2117,9 +2190,20 @@
           <w:szCs w:val="24"/>
           <w:lang w:val="en-US"/>
         </w:rPr>
-        <w:t xml:space="preserve"> &lt;- res[[x]]$</w:t>
+        <w:t xml:space="preserve"> &lt;- res[[x</w:t>
+      </w:r>
+      <w:proofErr w:type="gramStart"/>
+      <w:r>
+        <w:rPr>
+          <w:rFonts w:ascii="Consolas" w:eastAsia="Times New Roman" w:hAnsi="Consolas" w:cs="Times New Roman"/>
+          <w:sz w:val="24"/>
+          <w:szCs w:val="24"/>
+          <w:lang w:val="en-US"/>
+        </w:rPr>
+        <w:t>]]$</w:t>
       </w:r>
       <w:proofErr w:type="spellStart"/>
+      <w:proofErr w:type="gramEnd"/>
       <w:r>
         <w:rPr>
           <w:rFonts w:ascii="Consolas" w:eastAsia="Times New Roman" w:hAnsi="Consolas" w:cs="Times New Roman"/>
@@ -2133,7 +2217,7 @@
     </w:p>
     <w:p>
       <w:pPr>
-        <w:pStyle w:val="a3"/>
+        <w:pStyle w:val="ListParagraph"/>
         <w:ind w:left="0" w:firstLine="709"/>
         <w:jc w:val="both"/>
         <w:rPr>
@@ -2150,12 +2234,23 @@
           <w:szCs w:val="24"/>
           <w:lang w:val="en-US"/>
         </w:rPr>
-        <w:t xml:space="preserve">    list(</w:t>
-      </w:r>
-    </w:p>
-    <w:p>
-      <w:pPr>
-        <w:pStyle w:val="a3"/>
+        <w:t xml:space="preserve">    </w:t>
+      </w:r>
+      <w:proofErr w:type="gramStart"/>
+      <w:r>
+        <w:rPr>
+          <w:rFonts w:ascii="Consolas" w:eastAsia="Times New Roman" w:hAnsi="Consolas" w:cs="Times New Roman"/>
+          <w:sz w:val="24"/>
+          <w:szCs w:val="24"/>
+          <w:lang w:val="en-US"/>
+        </w:rPr>
+        <w:t>list(</w:t>
+      </w:r>
+      <w:proofErr w:type="gramEnd"/>
+    </w:p>
+    <w:p>
+      <w:pPr>
+        <w:pStyle w:val="ListParagraph"/>
         <w:ind w:left="0" w:firstLine="709"/>
         <w:jc w:val="both"/>
         <w:rPr>
@@ -2217,7 +2312,7 @@
     </w:p>
     <w:p>
       <w:pPr>
-        <w:pStyle w:val="a3"/>
+        <w:pStyle w:val="ListParagraph"/>
         <w:ind w:left="0" w:firstLine="709"/>
         <w:jc w:val="both"/>
         <w:rPr>
@@ -2270,7 +2365,7 @@
     </w:p>
     <w:p>
       <w:pPr>
-        <w:pStyle w:val="a3"/>
+        <w:pStyle w:val="ListParagraph"/>
         <w:ind w:left="0" w:firstLine="709"/>
         <w:jc w:val="both"/>
         <w:rPr>
@@ -2292,7 +2387,7 @@
     </w:p>
     <w:p>
       <w:pPr>
-        <w:pStyle w:val="a3"/>
+        <w:pStyle w:val="ListParagraph"/>
         <w:ind w:left="0" w:firstLine="709"/>
         <w:jc w:val="both"/>
         <w:rPr>
@@ -2314,7 +2409,7 @@
     </w:p>
     <w:p>
       <w:pPr>
-        <w:pStyle w:val="a3"/>
+        <w:pStyle w:val="ListParagraph"/>
         <w:ind w:left="0" w:firstLine="709"/>
         <w:jc w:val="both"/>
         <w:rPr>
@@ -2336,7 +2431,7 @@
     </w:p>
     <w:p>
       <w:pPr>
-        <w:pStyle w:val="a3"/>
+        <w:pStyle w:val="ListParagraph"/>
         <w:ind w:firstLine="709"/>
         <w:jc w:val="both"/>
         <w:rPr>
@@ -2349,7 +2444,7 @@
     </w:p>
     <w:p>
       <w:pPr>
-        <w:pStyle w:val="a3"/>
+        <w:pStyle w:val="ListParagraph"/>
         <w:ind w:left="0" w:firstLine="709"/>
         <w:jc w:val="both"/>
         <w:rPr>
@@ -2387,7 +2482,17 @@
           <w:szCs w:val="24"/>
           <w:lang w:val="en-US"/>
         </w:rPr>
-        <w:t>genius_get_artists</w:t>
+        <w:t>genius_get_</w:t>
+      </w:r>
+      <w:proofErr w:type="gramStart"/>
+      <w:r>
+        <w:rPr>
+          <w:rFonts w:ascii="Consolas" w:eastAsia="Times New Roman" w:hAnsi="Consolas" w:cs="Times New Roman"/>
+          <w:sz w:val="24"/>
+          <w:szCs w:val="24"/>
+          <w:lang w:val="en-US"/>
+        </w:rPr>
+        <w:t>artists</w:t>
       </w:r>
       <w:proofErr w:type="spellEnd"/>
       <w:r>
@@ -2397,7 +2502,17 @@
           <w:szCs w:val="24"/>
           <w:lang w:val="en-US"/>
         </w:rPr>
-        <w:t>('death grips')</w:t>
+        <w:t>(</w:t>
+      </w:r>
+      <w:proofErr w:type="gramEnd"/>
+      <w:r>
+        <w:rPr>
+          <w:rFonts w:ascii="Consolas" w:eastAsia="Times New Roman" w:hAnsi="Consolas" w:cs="Times New Roman"/>
+          <w:sz w:val="24"/>
+          <w:szCs w:val="24"/>
+          <w:lang w:val="en-US"/>
+        </w:rPr>
+        <w:t>'death grips')</w:t>
       </w:r>
     </w:p>
     <w:p>
@@ -2427,7 +2542,27 @@
           <w:szCs w:val="28"/>
           <w:lang w:val="ru-RU"/>
         </w:rPr>
-        <w:t xml:space="preserve">после базовой обработки (например, корректировка названий песен, различающихся на обоих сервисах) </w:t>
+        <w:t>после базовой обработки (например, корректировка названий песен, различающихся на обоих сервисах</w:t>
+      </w:r>
+      <w:proofErr w:type="gramStart"/>
+      <w:r>
+        <w:rPr>
+          <w:rFonts w:ascii="Times New Roman" w:eastAsia="Times New Roman" w:hAnsi="Times New Roman" w:cs="Times New Roman"/>
+          <w:sz w:val="28"/>
+          <w:szCs w:val="28"/>
+          <w:lang w:val="ru-RU"/>
+        </w:rPr>
+        <w:t>)</w:t>
+      </w:r>
+      <w:proofErr w:type="gramEnd"/>
+      <w:r>
+        <w:rPr>
+          <w:rFonts w:ascii="Times New Roman" w:eastAsia="Times New Roman" w:hAnsi="Times New Roman" w:cs="Times New Roman"/>
+          <w:sz w:val="28"/>
+          <w:szCs w:val="28"/>
+          <w:lang w:val="ru-RU"/>
+        </w:rPr>
+        <w:t xml:space="preserve"> </w:t>
       </w:r>
       <w:r>
         <w:rPr>
@@ -2648,14 +2783,25 @@
           <w:lang w:val="ru-RU"/>
         </w:rPr>
       </w:pPr>
-      <w:r>
-        <w:rPr>
-          <w:rFonts w:ascii="Times New Roman" w:eastAsia="Times New Roman" w:hAnsi="Times New Roman" w:cs="Times New Roman"/>
-          <w:sz w:val="28"/>
-          <w:szCs w:val="28"/>
-          <w:lang w:val="ru-RU"/>
-        </w:rPr>
-        <w:t>В результате описанных манипуляций, имеем данные, готовые для анализа.</w:t>
+      <w:proofErr w:type="gramStart"/>
+      <w:r>
+        <w:rPr>
+          <w:rFonts w:ascii="Times New Roman" w:eastAsia="Times New Roman" w:hAnsi="Times New Roman" w:cs="Times New Roman"/>
+          <w:sz w:val="28"/>
+          <w:szCs w:val="28"/>
+          <w:lang w:val="ru-RU"/>
+        </w:rPr>
+        <w:t>В результате описанных манипуляций,</w:t>
+      </w:r>
+      <w:proofErr w:type="gramEnd"/>
+      <w:r>
+        <w:rPr>
+          <w:rFonts w:ascii="Times New Roman" w:eastAsia="Times New Roman" w:hAnsi="Times New Roman" w:cs="Times New Roman"/>
+          <w:sz w:val="28"/>
+          <w:szCs w:val="28"/>
+          <w:lang w:val="ru-RU"/>
+        </w:rPr>
+        <w:t xml:space="preserve"> имеем данные, готовые для анализа.</w:t>
       </w:r>
     </w:p>
     <w:p>
@@ -3519,19 +3665,8 @@
           <w:szCs w:val="28"/>
           <w:lang w:val="ru-RU"/>
         </w:rPr>
-        <w:t xml:space="preserve">и Селин </w:t>
-      </w:r>
-      <w:proofErr w:type="spellStart"/>
-      <w:r>
-        <w:rPr>
-          <w:rFonts w:ascii="Times New Roman" w:eastAsia="Times New Roman" w:hAnsi="Times New Roman" w:cs="Times New Roman"/>
-          <w:sz w:val="28"/>
-          <w:szCs w:val="28"/>
-          <w:lang w:val="ru-RU"/>
-        </w:rPr>
-        <w:t>Дион</w:t>
-      </w:r>
-      <w:proofErr w:type="spellEnd"/>
+        <w:t>и Селин Дион</w:t>
+      </w:r>
       <w:r>
         <w:rPr>
           <w:rFonts w:ascii="Times New Roman" w:eastAsia="Times New Roman" w:hAnsi="Times New Roman" w:cs="Times New Roman"/>
@@ -3856,7 +3991,27 @@
           <w:lang w:val="ru-RU"/>
         </w:rPr>
         <w:lastRenderedPageBreak/>
-        <w:t>«злыми» песнями будут высоко-энергичные и низко-валентные.</w:t>
+        <w:t xml:space="preserve">«злыми» песнями будут </w:t>
+      </w:r>
+      <w:proofErr w:type="gramStart"/>
+      <w:r>
+        <w:rPr>
+          <w:rFonts w:ascii="Times New Roman" w:eastAsia="Times New Roman" w:hAnsi="Times New Roman" w:cs="Times New Roman"/>
+          <w:sz w:val="28"/>
+          <w:szCs w:val="28"/>
+          <w:lang w:val="ru-RU"/>
+        </w:rPr>
+        <w:t>высоко-энергичные</w:t>
+      </w:r>
+      <w:proofErr w:type="gramEnd"/>
+      <w:r>
+        <w:rPr>
+          <w:rFonts w:ascii="Times New Roman" w:eastAsia="Times New Roman" w:hAnsi="Times New Roman" w:cs="Times New Roman"/>
+          <w:sz w:val="28"/>
+          <w:szCs w:val="28"/>
+          <w:lang w:val="ru-RU"/>
+        </w:rPr>
+        <w:t xml:space="preserve"> и низко-валентные.</w:t>
       </w:r>
     </w:p>
     <w:p>
@@ -3870,14 +4025,25 @@
           <w:lang w:val="ru-RU"/>
         </w:rPr>
       </w:pPr>
-      <w:r>
-        <w:rPr>
-          <w:rFonts w:ascii="Times New Roman" w:eastAsia="Times New Roman" w:hAnsi="Times New Roman" w:cs="Times New Roman"/>
-          <w:sz w:val="28"/>
-          <w:szCs w:val="28"/>
-          <w:lang w:val="ru-RU"/>
-        </w:rPr>
-        <w:t xml:space="preserve">В заключение, введем коэффициент </w:t>
+      <w:proofErr w:type="gramStart"/>
+      <w:r>
+        <w:rPr>
+          <w:rFonts w:ascii="Times New Roman" w:eastAsia="Times New Roman" w:hAnsi="Times New Roman" w:cs="Times New Roman"/>
+          <w:sz w:val="28"/>
+          <w:szCs w:val="28"/>
+          <w:lang w:val="ru-RU"/>
+        </w:rPr>
+        <w:t>В заключение,</w:t>
+      </w:r>
+      <w:proofErr w:type="gramEnd"/>
+      <w:r>
+        <w:rPr>
+          <w:rFonts w:ascii="Times New Roman" w:eastAsia="Times New Roman" w:hAnsi="Times New Roman" w:cs="Times New Roman"/>
+          <w:sz w:val="28"/>
+          <w:szCs w:val="28"/>
+          <w:lang w:val="ru-RU"/>
+        </w:rPr>
+        <w:t xml:space="preserve"> введем коэффициент </w:t>
       </w:r>
       <w:proofErr w:type="spellStart"/>
       <w:r>
@@ -4582,7 +4748,27 @@
           <w:szCs w:val="28"/>
           <w:lang w:val="ru-RU"/>
         </w:rPr>
-        <w:t xml:space="preserve">используются для построения «пирамиды населенности». Значения слева от оси – это число негативных слов  в песне, справа от оси – позитивных. Анализ на основе </w:t>
+        <w:t xml:space="preserve">используются для построения «пирамиды населенности». Значения слева от оси – это число негативных </w:t>
+      </w:r>
+      <w:proofErr w:type="gramStart"/>
+      <w:r>
+        <w:rPr>
+          <w:rFonts w:ascii="Times New Roman" w:eastAsia="Times New Roman" w:hAnsi="Times New Roman" w:cs="Times New Roman"/>
+          <w:sz w:val="28"/>
+          <w:szCs w:val="28"/>
+          <w:lang w:val="ru-RU"/>
+        </w:rPr>
+        <w:t>слов  в</w:t>
+      </w:r>
+      <w:proofErr w:type="gramEnd"/>
+      <w:r>
+        <w:rPr>
+          <w:rFonts w:ascii="Times New Roman" w:eastAsia="Times New Roman" w:hAnsi="Times New Roman" w:cs="Times New Roman"/>
+          <w:sz w:val="28"/>
+          <w:szCs w:val="28"/>
+          <w:lang w:val="ru-RU"/>
+        </w:rPr>
+        <w:t xml:space="preserve"> песне, справа от оси – позитивных. Анализ на основе </w:t>
       </w:r>
       <w:proofErr w:type="spellStart"/>
       <w:r>
@@ -4714,6 +4900,7 @@
         <w:t xml:space="preserve">», в которой на основе словаря </w:t>
       </w:r>
       <w:proofErr w:type="spellStart"/>
+      <w:proofErr w:type="gramStart"/>
       <w:r>
         <w:rPr>
           <w:rFonts w:ascii="Times New Roman" w:eastAsia="Times New Roman" w:hAnsi="Times New Roman" w:cs="Times New Roman"/>
@@ -4740,7 +4927,17 @@
           <w:szCs w:val="28"/>
           <w:lang w:val="ru-RU"/>
         </w:rPr>
-        <w:t xml:space="preserve"> не обнаружено ни одного позитивного слова.</w:t>
+        <w:t xml:space="preserve"> не</w:t>
+      </w:r>
+      <w:proofErr w:type="gramEnd"/>
+      <w:r>
+        <w:rPr>
+          <w:rFonts w:ascii="Times New Roman" w:eastAsia="Times New Roman" w:hAnsi="Times New Roman" w:cs="Times New Roman"/>
+          <w:sz w:val="28"/>
+          <w:szCs w:val="28"/>
+          <w:lang w:val="ru-RU"/>
+        </w:rPr>
+        <w:t xml:space="preserve"> обнаружено ни одного позитивного слова.</w:t>
       </w:r>
     </w:p>
     <w:p>
@@ -5031,17 +5228,15 @@
         </w:rPr>
         <w:t xml:space="preserve">. </w:t>
       </w:r>
-      <w:proofErr w:type="spellStart"/>
-      <w:r>
-        <w:rPr>
-          <w:rFonts w:ascii="Times New Roman" w:eastAsia="Times New Roman" w:hAnsi="Times New Roman" w:cs="Times New Roman"/>
-          <w:sz w:val="28"/>
-          <w:szCs w:val="28"/>
-          <w:lang w:val="ru-RU"/>
-        </w:rPr>
-        <w:t>Абразивность</w:t>
-      </w:r>
-      <w:proofErr w:type="spellEnd"/>
+      <w:r>
+        <w:rPr>
+          <w:rFonts w:ascii="Times New Roman" w:eastAsia="Times New Roman" w:hAnsi="Times New Roman" w:cs="Times New Roman"/>
+          <w:sz w:val="28"/>
+          <w:szCs w:val="28"/>
+          <w:lang w:val="ru-RU"/>
+        </w:rPr>
+        <w:t>Противоречивость и грубость</w:t>
+      </w:r>
       <w:r>
         <w:rPr>
           <w:rFonts w:ascii="Times New Roman" w:eastAsia="Times New Roman" w:hAnsi="Times New Roman" w:cs="Times New Roman"/>
@@ -5274,7 +5469,25 @@
           <w:szCs w:val="28"/>
           <w:lang w:val="ru-RU"/>
         </w:rPr>
-        <w:t xml:space="preserve">смысла, заложенного в ней, и, как следствие, сложной для восприятия (как минимум психологически). </w:t>
+        <w:t xml:space="preserve">смысла, заложенного в ней, и, как следствие, сложной для восприятия </w:t>
+      </w:r>
+      <w:r>
+        <w:rPr>
+          <w:rFonts w:ascii="Times New Roman" w:eastAsia="Times New Roman" w:hAnsi="Times New Roman" w:cs="Times New Roman"/>
+          <w:sz w:val="28"/>
+          <w:szCs w:val="28"/>
+          <w:lang w:val="ru-RU"/>
+        </w:rPr>
+        <w:t>слушателем</w:t>
+      </w:r>
+      <w:r>
+        <w:rPr>
+          <w:rFonts w:ascii="Times New Roman" w:eastAsia="Times New Roman" w:hAnsi="Times New Roman" w:cs="Times New Roman"/>
+          <w:sz w:val="28"/>
+          <w:szCs w:val="28"/>
+          <w:lang w:val="ru-RU"/>
+        </w:rPr>
+        <w:t xml:space="preserve">. </w:t>
       </w:r>
     </w:p>
     <w:p>
@@ -5349,7 +5562,18 @@
           <w:szCs w:val="28"/>
           <w:lang w:val="ru-RU"/>
         </w:rPr>
-        <w:t xml:space="preserve"> представление о музыке </w:t>
+        <w:t xml:space="preserve"> предс</w:t>
+      </w:r>
+      <w:bookmarkStart w:id="0" w:name="_GoBack"/>
+      <w:bookmarkEnd w:id="0"/>
+      <w:r>
+        <w:rPr>
+          <w:rFonts w:ascii="Times New Roman" w:eastAsia="Times New Roman" w:hAnsi="Times New Roman" w:cs="Times New Roman"/>
+          <w:sz w:val="28"/>
+          <w:szCs w:val="28"/>
+          <w:lang w:val="ru-RU"/>
+        </w:rPr>
+        <w:t xml:space="preserve">тавление о музыке </w:t>
       </w:r>
       <w:proofErr w:type="spellStart"/>
       <w:r>
@@ -5867,6 +6091,7 @@
         </w:rPr>
         <w:t xml:space="preserve"> в первую очередь, на мой взгляд, благодаря оператору последовательного выполнения </w:t>
       </w:r>
+      <w:proofErr w:type="gramStart"/>
       <w:r>
         <w:rPr>
           <w:rFonts w:ascii="Consolas" w:eastAsia="Times New Roman" w:hAnsi="Consolas" w:cs="Consolas"/>
@@ -5876,6 +6101,7 @@
         </w:rPr>
         <w:t>%&gt;%</w:t>
       </w:r>
+      <w:proofErr w:type="gramEnd"/>
       <w:r>
         <w:rPr>
           <w:rFonts w:ascii="Times New Roman" w:eastAsia="Times New Roman" w:hAnsi="Times New Roman" w:cs="Times New Roman"/>
@@ -6098,8 +6324,6 @@
         </w:rPr>
         <w:t>приложен к отчету.</w:t>
       </w:r>
-      <w:bookmarkStart w:id="0" w:name="_GoBack"/>
-      <w:bookmarkEnd w:id="0"/>
     </w:p>
     <w:sectPr>
       <w:pgSz w:w="11909" w:h="16834"/>
@@ -6922,7 +7146,7 @@
     <w:lsdException w:name="Unresolved Mention" w:semiHidden="1" w:unhideWhenUsed="1"/>
     <w:lsdException w:name="Smart Link" w:semiHidden="1" w:unhideWhenUsed="1"/>
   </w:latentStyles>
-  <w:style w:type="paragraph" w:default="1" w:styleId="a">
+  <w:style w:type="paragraph" w:default="1" w:styleId="Normal">
     <w:name w:val="Normal"/>
     <w:rsid w:val="005434EF"/>
     <w:pPr>
@@ -6933,13 +7157,13 @@
       <w:lang w:val="ru"/>
     </w:rPr>
   </w:style>
-  <w:style w:type="character" w:default="1" w:styleId="a0">
+  <w:style w:type="character" w:default="1" w:styleId="DefaultParagraphFont">
     <w:name w:val="Default Paragraph Font"/>
     <w:uiPriority w:val="1"/>
     <w:semiHidden/>
     <w:unhideWhenUsed/>
   </w:style>
-  <w:style w:type="table" w:default="1" w:styleId="a1">
+  <w:style w:type="table" w:default="1" w:styleId="TableNormal">
     <w:name w:val="Normal Table"/>
     <w:uiPriority w:val="99"/>
     <w:semiHidden/>
@@ -6954,15 +7178,15 @@
       </w:tblCellMar>
     </w:tblPr>
   </w:style>
-  <w:style w:type="numbering" w:default="1" w:styleId="a2">
+  <w:style w:type="numbering" w:default="1" w:styleId="NoList">
     <w:name w:val="No List"/>
     <w:uiPriority w:val="99"/>
     <w:semiHidden/>
     <w:unhideWhenUsed/>
   </w:style>
-  <w:style w:type="paragraph" w:styleId="a3">
+  <w:style w:type="paragraph" w:styleId="ListParagraph">
     <w:name w:val="List Paragraph"/>
-    <w:basedOn w:val="a"/>
+    <w:basedOn w:val="Normal"/>
     <w:uiPriority w:val="34"/>
     <w:qFormat/>
     <w:rsid w:val="005434EF"/>
@@ -6971,7 +7195,7 @@
       <w:contextualSpacing/>
     </w:pPr>
   </w:style>
-  <w:style w:type="paragraph" w:styleId="a4">
+  <w:style w:type="paragraph" w:styleId="NoSpacing">
     <w:name w:val="No Spacing"/>
     <w:aliases w:val="Regular"/>
     <w:uiPriority w:val="1"/>
@@ -6988,9 +7212,9 @@
       <w:lang w:val="ru"/>
     </w:rPr>
   </w:style>
-  <w:style w:type="character" w:styleId="a5">
+  <w:style w:type="character" w:styleId="PlaceholderText">
     <w:name w:val="Placeholder Text"/>
-    <w:basedOn w:val="a0"/>
+    <w:basedOn w:val="DefaultParagraphFont"/>
     <w:uiPriority w:val="99"/>
     <w:semiHidden/>
     <w:rsid w:val="00A428B3"/>

</xml_diff>